<commit_message>
Updated JavaDoc to Final Code and updated Test Log
</commit_message>
<xml_diff>
--- a/Documentation/Test Log.docx
+++ b/Documentation/Test Log.docx
@@ -2,6 +2,1137 @@
 <file path=word/document.xml><?xml version="1.0" encoding="utf-8"?>
 <w:document xmlns:wpc="http://schemas.microsoft.com/office/word/2010/wordprocessingCanvas" xmlns:cx="http://schemas.microsoft.com/office/drawing/2014/chartex" xmlns:cx1="http://schemas.microsoft.com/office/drawing/2015/9/8/chartex" xmlns:mc="http://schemas.openxmlformats.org/markup-compatibility/2006" xmlns:o="urn:schemas-microsoft-com:office:office" xmlns:r="http://schemas.openxmlformats.org/officeDocument/2006/relationships" xmlns:m="http://schemas.openxmlformats.org/officeDocument/2006/math" xmlns:v="urn:schemas-microsoft-com:vml" xmlns:wp14="http://schemas.microsoft.com/office/word/2010/wordprocessingDrawing" xmlns:wp="http://schemas.openxmlformats.org/drawingml/2006/wordprocessingDrawing" xmlns:w10="urn:schemas-microsoft-com:office:word" xmlns:w="http://schemas.openxmlformats.org/wordprocessingml/2006/main" xmlns:w14="http://schemas.microsoft.com/office/word/2010/wordml" xmlns:w15="http://schemas.microsoft.com/office/word/2012/wordml" xmlns:w16se="http://schemas.microsoft.com/office/word/2015/wordml/symex" xmlns:wpg="http://schemas.microsoft.com/office/word/2010/wordprocessingGroup" xmlns:wpi="http://schemas.microsoft.com/office/word/2010/wordprocessingInk" xmlns:wne="http://schemas.microsoft.com/office/word/2006/wordml" xmlns:wps="http://schemas.microsoft.com/office/word/2010/wordprocessingShape" mc:Ignorable="w14 w15 w16se wp14">
   <w:body>
+    <w:tbl>
+      <w:tblPr>
+        <w:tblStyle w:val="TableGrid"/>
+        <w:tblW w:w="0" w:type="auto"/>
+        <w:tblLook w:val="04A0" w:firstRow="1" w:lastRow="0" w:firstColumn="1" w:lastColumn="0" w:noHBand="0" w:noVBand="1"/>
+      </w:tblPr>
+      <w:tblGrid>
+        <w:gridCol w:w="1235"/>
+        <w:gridCol w:w="2799"/>
+        <w:gridCol w:w="1119"/>
+        <w:gridCol w:w="984"/>
+        <w:gridCol w:w="3073"/>
+        <w:gridCol w:w="1050"/>
+        <w:gridCol w:w="2035"/>
+        <w:gridCol w:w="521"/>
+        <w:gridCol w:w="2572"/>
+      </w:tblGrid>
+      <w:tr>
+        <w:tc>
+          <w:tcPr>
+            <w:tcW w:w="15388" w:type="dxa"/>
+            <w:gridSpan w:val="9"/>
+            <w:shd w:val="clear" w:color="auto" w:fill="FFFFFF" w:themeFill="background1"/>
+          </w:tcPr>
+          <w:p>
+            <w:pPr>
+              <w:jc w:val="right"/>
+              <w:rPr>
+                <w:sz w:val="24"/>
+                <w:szCs w:val="24"/>
+              </w:rPr>
+            </w:pPr>
+            <w:r>
+              <w:rPr>
+                <w:noProof/>
+                <w:sz w:val="24"/>
+                <w:szCs w:val="24"/>
+                <w:lang w:eastAsia="en-GB"/>
+              </w:rPr>
+              <w:drawing>
+                <wp:inline distT="0" distB="0" distL="0" distR="0" wp14:anchorId="737A6BE5" wp14:editId="3A8A224F">
+                  <wp:extent cx="3666490" cy="866775"/>
+                  <wp:effectExtent l="0" t="0" r="0" b="9525"/>
+                  <wp:docPr id="5" name="Picture 5"/>
+                  <wp:cNvGraphicFramePr>
+                    <a:graphicFrameLocks xmlns:a="http://schemas.openxmlformats.org/drawingml/2006/main" noChangeAspect="1"/>
+                  </wp:cNvGraphicFramePr>
+                  <a:graphic xmlns:a="http://schemas.openxmlformats.org/drawingml/2006/main">
+                    <a:graphicData uri="http://schemas.openxmlformats.org/drawingml/2006/picture">
+                      <pic:pic xmlns:pic="http://schemas.openxmlformats.org/drawingml/2006/picture">
+                        <pic:nvPicPr>
+                          <pic:cNvPr id="0" name="Picture 2"/>
+                          <pic:cNvPicPr>
+                            <a:picLocks noChangeAspect="1" noChangeArrowheads="1"/>
+                          </pic:cNvPicPr>
+                        </pic:nvPicPr>
+                        <pic:blipFill>
+                          <a:blip r:embed="rId5">
+                            <a:extLst>
+                              <a:ext uri="{28A0092B-C50C-407E-A947-70E740481C1C}">
+                                <a14:useLocalDpi xmlns:a14="http://schemas.microsoft.com/office/drawing/2010/main" val="0"/>
+                              </a:ext>
+                            </a:extLst>
+                          </a:blip>
+                          <a:srcRect/>
+                          <a:stretch>
+                            <a:fillRect/>
+                          </a:stretch>
+                        </pic:blipFill>
+                        <pic:spPr bwMode="auto">
+                          <a:xfrm>
+                            <a:off x="0" y="0"/>
+                            <a:ext cx="3666490" cy="866775"/>
+                          </a:xfrm>
+                          <a:prstGeom prst="rect">
+                            <a:avLst/>
+                          </a:prstGeom>
+                          <a:noFill/>
+                        </pic:spPr>
+                      </pic:pic>
+                    </a:graphicData>
+                  </a:graphic>
+                </wp:inline>
+              </w:drawing>
+            </w:r>
+          </w:p>
+        </w:tc>
+      </w:tr>
+      <w:tr>
+        <w:tc>
+          <w:tcPr>
+            <w:tcW w:w="5153" w:type="dxa"/>
+            <w:gridSpan w:val="3"/>
+            <w:shd w:val="clear" w:color="auto" w:fill="EEECE1" w:themeFill="background2"/>
+          </w:tcPr>
+          <w:p>
+            <w:pPr>
+              <w:rPr>
+                <w:rFonts w:ascii="Arial" w:hAnsi="Arial" w:cs="Arial"/>
+                <w:b/>
+                <w:sz w:val="24"/>
+                <w:szCs w:val="24"/>
+              </w:rPr>
+            </w:pPr>
+            <w:r>
+              <w:rPr>
+                <w:rFonts w:ascii="Arial" w:hAnsi="Arial" w:cs="Arial"/>
+                <w:b/>
+                <w:sz w:val="24"/>
+                <w:szCs w:val="24"/>
+              </w:rPr>
+              <w:t>Candi</w:t>
+            </w:r>
+            <w:r>
+              <w:rPr>
+                <w:rFonts w:ascii="Arial" w:hAnsi="Arial" w:cs="Arial"/>
+                <w:b/>
+                <w:sz w:val="24"/>
+                <w:szCs w:val="24"/>
+                <w:shd w:val="clear" w:color="auto" w:fill="EEECE1" w:themeFill="background2"/>
+              </w:rPr>
+              <w:t>dat</w:t>
+            </w:r>
+            <w:r>
+              <w:rPr>
+                <w:rFonts w:ascii="Arial" w:hAnsi="Arial" w:cs="Arial"/>
+                <w:b/>
+                <w:sz w:val="24"/>
+                <w:szCs w:val="24"/>
+              </w:rPr>
+              <w:t>e Name</w:t>
+            </w:r>
+          </w:p>
+        </w:tc>
+        <w:tc>
+          <w:tcPr>
+            <w:tcW w:w="10235" w:type="dxa"/>
+            <w:gridSpan w:val="6"/>
+          </w:tcPr>
+          <w:p>
+            <w:pPr>
+              <w:rPr>
+                <w:rFonts w:ascii="Arial" w:hAnsi="Arial" w:cs="Arial"/>
+                <w:sz w:val="24"/>
+                <w:szCs w:val="24"/>
+              </w:rPr>
+            </w:pPr>
+            <w:r>
+              <w:rPr>
+                <w:rFonts w:ascii="Arial" w:hAnsi="Arial" w:cs="Arial"/>
+                <w:sz w:val="24"/>
+                <w:szCs w:val="24"/>
+              </w:rPr>
+              <w:t>Dean Reid</w:t>
+            </w:r>
+          </w:p>
+          <w:p>
+            <w:pPr>
+              <w:rPr>
+                <w:rFonts w:ascii="Arial" w:hAnsi="Arial" w:cs="Arial"/>
+                <w:sz w:val="24"/>
+                <w:szCs w:val="24"/>
+              </w:rPr>
+            </w:pPr>
+          </w:p>
+        </w:tc>
+      </w:tr>
+      <w:tr>
+        <w:tc>
+          <w:tcPr>
+            <w:tcW w:w="15388" w:type="dxa"/>
+            <w:gridSpan w:val="9"/>
+            <w:shd w:val="clear" w:color="auto" w:fill="EEECE1" w:themeFill="background2"/>
+          </w:tcPr>
+          <w:p>
+            <w:pPr>
+              <w:rPr>
+                <w:rFonts w:ascii="Arial" w:hAnsi="Arial" w:cs="Arial"/>
+                <w:b/>
+                <w:sz w:val="24"/>
+                <w:szCs w:val="24"/>
+              </w:rPr>
+            </w:pPr>
+            <w:r>
+              <w:rPr>
+                <w:rFonts w:ascii="Arial" w:hAnsi="Arial" w:cs="Arial"/>
+                <w:b/>
+                <w:sz w:val="24"/>
+                <w:szCs w:val="24"/>
+              </w:rPr>
+              <w:t>Software Development: Object Oriented Programming: Scotia Airlines</w:t>
+            </w:r>
+          </w:p>
+          <w:p>
+            <w:pPr>
+              <w:rPr>
+                <w:rFonts w:ascii="Arial" w:hAnsi="Arial" w:cs="Arial"/>
+                <w:sz w:val="24"/>
+                <w:szCs w:val="24"/>
+              </w:rPr>
+            </w:pPr>
+          </w:p>
+        </w:tc>
+      </w:tr>
+      <w:tr>
+        <w:tc>
+          <w:tcPr>
+            <w:tcW w:w="4034" w:type="dxa"/>
+            <w:gridSpan w:val="2"/>
+            <w:shd w:val="clear" w:color="auto" w:fill="EEECE1" w:themeFill="background2"/>
+          </w:tcPr>
+          <w:p>
+            <w:pPr>
+              <w:rPr>
+                <w:rFonts w:ascii="Arial" w:hAnsi="Arial" w:cs="Arial"/>
+                <w:b/>
+                <w:sz w:val="24"/>
+                <w:szCs w:val="24"/>
+              </w:rPr>
+            </w:pPr>
+            <w:r>
+              <w:rPr>
+                <w:rFonts w:ascii="Arial" w:hAnsi="Arial" w:cs="Arial"/>
+                <w:b/>
+                <w:sz w:val="24"/>
+                <w:szCs w:val="24"/>
+              </w:rPr>
+              <w:t>Acceptance Test Table</w:t>
+            </w:r>
+          </w:p>
+        </w:tc>
+        <w:tc>
+          <w:tcPr>
+            <w:tcW w:w="2103" w:type="dxa"/>
+            <w:gridSpan w:val="2"/>
+            <w:shd w:val="clear" w:color="auto" w:fill="EEECE1" w:themeFill="background2"/>
+          </w:tcPr>
+          <w:p>
+            <w:pPr>
+              <w:rPr>
+                <w:rFonts w:ascii="Arial" w:hAnsi="Arial" w:cs="Arial"/>
+                <w:b/>
+                <w:sz w:val="24"/>
+                <w:szCs w:val="24"/>
+              </w:rPr>
+            </w:pPr>
+            <w:r>
+              <w:rPr>
+                <w:rFonts w:ascii="Arial" w:hAnsi="Arial" w:cs="Arial"/>
+                <w:b/>
+                <w:sz w:val="24"/>
+                <w:szCs w:val="24"/>
+              </w:rPr>
+              <w:t>Class Name</w:t>
+            </w:r>
+          </w:p>
+          <w:p>
+            <w:pPr>
+              <w:rPr>
+                <w:rFonts w:ascii="Arial" w:hAnsi="Arial" w:cs="Arial"/>
+                <w:b/>
+                <w:sz w:val="24"/>
+                <w:szCs w:val="24"/>
+              </w:rPr>
+            </w:pPr>
+          </w:p>
+        </w:tc>
+        <w:tc>
+          <w:tcPr>
+            <w:tcW w:w="3073" w:type="dxa"/>
+          </w:tcPr>
+          <w:p>
+            <w:pPr>
+              <w:rPr>
+                <w:rFonts w:ascii="Arial" w:hAnsi="Arial" w:cs="Arial"/>
+                <w:sz w:val="24"/>
+                <w:szCs w:val="24"/>
+              </w:rPr>
+            </w:pPr>
+            <w:r>
+              <w:rPr>
+                <w:rFonts w:ascii="Arial" w:hAnsi="Arial" w:cs="Arial"/>
+                <w:sz w:val="24"/>
+                <w:szCs w:val="24"/>
+              </w:rPr>
+              <w:t>General Program</w:t>
+            </w:r>
+          </w:p>
+        </w:tc>
+        <w:tc>
+          <w:tcPr>
+            <w:tcW w:w="3085" w:type="dxa"/>
+            <w:gridSpan w:val="2"/>
+            <w:shd w:val="clear" w:color="auto" w:fill="EEECE1" w:themeFill="background2"/>
+          </w:tcPr>
+          <w:p>
+            <w:pPr>
+              <w:rPr>
+                <w:rFonts w:ascii="Arial" w:hAnsi="Arial" w:cs="Arial"/>
+                <w:b/>
+                <w:sz w:val="24"/>
+                <w:szCs w:val="24"/>
+              </w:rPr>
+            </w:pPr>
+            <w:r>
+              <w:rPr>
+                <w:rFonts w:ascii="Arial" w:hAnsi="Arial" w:cs="Arial"/>
+                <w:b/>
+                <w:sz w:val="24"/>
+                <w:szCs w:val="24"/>
+              </w:rPr>
+              <w:t>Class Test Number</w:t>
+            </w:r>
+          </w:p>
+        </w:tc>
+        <w:tc>
+          <w:tcPr>
+            <w:tcW w:w="3093" w:type="dxa"/>
+            <w:gridSpan w:val="2"/>
+          </w:tcPr>
+          <w:p>
+            <w:pPr>
+              <w:jc w:val="center"/>
+              <w:rPr>
+                <w:rFonts w:ascii="Arial" w:hAnsi="Arial" w:cs="Arial"/>
+                <w:sz w:val="24"/>
+                <w:szCs w:val="24"/>
+              </w:rPr>
+            </w:pPr>
+          </w:p>
+        </w:tc>
+      </w:tr>
+      <w:tr>
+        <w:tc>
+          <w:tcPr>
+            <w:tcW w:w="1235" w:type="dxa"/>
+            <w:shd w:val="clear" w:color="auto" w:fill="EEECE1" w:themeFill="background2"/>
+          </w:tcPr>
+          <w:p>
+            <w:pPr>
+              <w:rPr>
+                <w:rFonts w:ascii="Arial" w:hAnsi="Arial" w:cs="Arial"/>
+                <w:b/>
+                <w:sz w:val="24"/>
+                <w:szCs w:val="24"/>
+              </w:rPr>
+            </w:pPr>
+            <w:r>
+              <w:rPr>
+                <w:rFonts w:ascii="Arial" w:hAnsi="Arial" w:cs="Arial"/>
+                <w:b/>
+                <w:sz w:val="24"/>
+                <w:szCs w:val="24"/>
+              </w:rPr>
+              <w:t>Test Case</w:t>
+            </w:r>
+          </w:p>
+          <w:p>
+            <w:pPr>
+              <w:rPr>
+                <w:rFonts w:ascii="Arial" w:hAnsi="Arial" w:cs="Arial"/>
+                <w:b/>
+                <w:sz w:val="24"/>
+                <w:szCs w:val="24"/>
+              </w:rPr>
+            </w:pPr>
+            <w:r>
+              <w:rPr>
+                <w:rFonts w:ascii="Arial" w:hAnsi="Arial" w:cs="Arial"/>
+                <w:b/>
+                <w:sz w:val="24"/>
+                <w:szCs w:val="24"/>
+              </w:rPr>
+              <w:t>Nos.</w:t>
+            </w:r>
+          </w:p>
+        </w:tc>
+        <w:tc>
+          <w:tcPr>
+            <w:tcW w:w="2799" w:type="dxa"/>
+            <w:shd w:val="clear" w:color="auto" w:fill="EEECE1" w:themeFill="background2"/>
+          </w:tcPr>
+          <w:p>
+            <w:pPr>
+              <w:rPr>
+                <w:rFonts w:ascii="Arial" w:hAnsi="Arial" w:cs="Arial"/>
+                <w:b/>
+                <w:sz w:val="24"/>
+                <w:szCs w:val="24"/>
+              </w:rPr>
+            </w:pPr>
+            <w:r>
+              <w:rPr>
+                <w:rFonts w:ascii="Arial" w:hAnsi="Arial" w:cs="Arial"/>
+                <w:b/>
+                <w:sz w:val="24"/>
+                <w:szCs w:val="24"/>
+              </w:rPr>
+              <w:t>Reason for Test</w:t>
+            </w:r>
+          </w:p>
+        </w:tc>
+        <w:tc>
+          <w:tcPr>
+            <w:tcW w:w="2103" w:type="dxa"/>
+            <w:gridSpan w:val="2"/>
+            <w:shd w:val="clear" w:color="auto" w:fill="EEECE1" w:themeFill="background2"/>
+          </w:tcPr>
+          <w:p>
+            <w:pPr>
+              <w:rPr>
+                <w:rFonts w:ascii="Arial" w:hAnsi="Arial" w:cs="Arial"/>
+                <w:b/>
+                <w:sz w:val="24"/>
+                <w:szCs w:val="24"/>
+              </w:rPr>
+            </w:pPr>
+            <w:r>
+              <w:rPr>
+                <w:rFonts w:ascii="Arial" w:hAnsi="Arial" w:cs="Arial"/>
+                <w:b/>
+                <w:sz w:val="24"/>
+                <w:szCs w:val="24"/>
+              </w:rPr>
+              <w:t>Test Item</w:t>
+            </w:r>
+          </w:p>
+        </w:tc>
+        <w:tc>
+          <w:tcPr>
+            <w:tcW w:w="4123" w:type="dxa"/>
+            <w:gridSpan w:val="2"/>
+            <w:shd w:val="clear" w:color="auto" w:fill="EEECE1" w:themeFill="background2"/>
+          </w:tcPr>
+          <w:p>
+            <w:pPr>
+              <w:rPr>
+                <w:rFonts w:ascii="Arial" w:hAnsi="Arial" w:cs="Arial"/>
+                <w:b/>
+                <w:sz w:val="24"/>
+                <w:szCs w:val="24"/>
+              </w:rPr>
+            </w:pPr>
+            <w:r>
+              <w:rPr>
+                <w:rFonts w:ascii="Arial" w:hAnsi="Arial" w:cs="Arial"/>
+                <w:b/>
+                <w:sz w:val="24"/>
+                <w:szCs w:val="24"/>
+              </w:rPr>
+              <w:t>Expected Results</w:t>
+            </w:r>
+          </w:p>
+        </w:tc>
+        <w:tc>
+          <w:tcPr>
+            <w:tcW w:w="2556" w:type="dxa"/>
+            <w:gridSpan w:val="2"/>
+            <w:shd w:val="clear" w:color="auto" w:fill="EEECE1" w:themeFill="background2"/>
+          </w:tcPr>
+          <w:p>
+            <w:pPr>
+              <w:rPr>
+                <w:rFonts w:ascii="Arial" w:hAnsi="Arial" w:cs="Arial"/>
+                <w:b/>
+                <w:sz w:val="24"/>
+                <w:szCs w:val="24"/>
+              </w:rPr>
+            </w:pPr>
+            <w:r>
+              <w:rPr>
+                <w:rFonts w:ascii="Arial" w:hAnsi="Arial" w:cs="Arial"/>
+                <w:b/>
+                <w:sz w:val="24"/>
+                <w:szCs w:val="24"/>
+              </w:rPr>
+              <w:t>Actual Results</w:t>
+            </w:r>
+          </w:p>
+        </w:tc>
+        <w:tc>
+          <w:tcPr>
+            <w:tcW w:w="2572" w:type="dxa"/>
+            <w:shd w:val="clear" w:color="auto" w:fill="EEECE1" w:themeFill="background2"/>
+          </w:tcPr>
+          <w:p>
+            <w:pPr>
+              <w:rPr>
+                <w:rFonts w:ascii="Arial" w:hAnsi="Arial" w:cs="Arial"/>
+                <w:b/>
+                <w:sz w:val="24"/>
+                <w:szCs w:val="24"/>
+              </w:rPr>
+            </w:pPr>
+            <w:r>
+              <w:rPr>
+                <w:rFonts w:ascii="Arial" w:hAnsi="Arial" w:cs="Arial"/>
+                <w:b/>
+                <w:sz w:val="24"/>
+                <w:szCs w:val="24"/>
+              </w:rPr>
+              <w:t>Comments</w:t>
+            </w:r>
+          </w:p>
+        </w:tc>
+      </w:tr>
+      <w:tr>
+        <w:tc>
+          <w:tcPr>
+            <w:tcW w:w="1235" w:type="dxa"/>
+          </w:tcPr>
+          <w:p>
+            <w:pPr>
+              <w:rPr>
+                <w:sz w:val="24"/>
+                <w:szCs w:val="24"/>
+              </w:rPr>
+            </w:pPr>
+            <w:r>
+              <w:t>1.</w:t>
+            </w:r>
+          </w:p>
+        </w:tc>
+        <w:tc>
+          <w:tcPr>
+            <w:tcW w:w="2799" w:type="dxa"/>
+          </w:tcPr>
+          <w:p>
+            <w:pPr>
+              <w:rPr>
+                <w:sz w:val="24"/>
+                <w:szCs w:val="24"/>
+              </w:rPr>
+            </w:pPr>
+            <w:r>
+              <w:rPr>
+                <w:sz w:val="24"/>
+                <w:szCs w:val="24"/>
+              </w:rPr>
+              <w:t>Main Header Images cause Null Pointer</w:t>
+            </w:r>
+          </w:p>
+        </w:tc>
+        <w:tc>
+          <w:tcPr>
+            <w:tcW w:w="2103" w:type="dxa"/>
+            <w:gridSpan w:val="2"/>
+          </w:tcPr>
+          <w:p>
+            <w:pPr>
+              <w:rPr>
+                <w:sz w:val="24"/>
+                <w:szCs w:val="24"/>
+              </w:rPr>
+            </w:pPr>
+            <w:r>
+              <w:rPr>
+                <w:sz w:val="24"/>
+                <w:szCs w:val="24"/>
+              </w:rPr>
+              <w:t>1-130</w:t>
+            </w:r>
+          </w:p>
+        </w:tc>
+        <w:tc>
+          <w:tcPr>
+            <w:tcW w:w="4123" w:type="dxa"/>
+            <w:gridSpan w:val="2"/>
+          </w:tcPr>
+          <w:p>
+            <w:pPr>
+              <w:rPr>
+                <w:sz w:val="24"/>
+                <w:szCs w:val="24"/>
+              </w:rPr>
+            </w:pPr>
+            <w:r>
+              <w:rPr>
+                <w:sz w:val="24"/>
+                <w:szCs w:val="24"/>
+              </w:rPr>
+              <w:t>Program Loads &gt; Header Image shows which page is loaded</w:t>
+            </w:r>
+          </w:p>
+        </w:tc>
+        <w:tc>
+          <w:tcPr>
+            <w:tcW w:w="2556" w:type="dxa"/>
+            <w:gridSpan w:val="2"/>
+          </w:tcPr>
+          <w:p>
+            <w:pPr>
+              <w:rPr>
+                <w:sz w:val="24"/>
+                <w:szCs w:val="24"/>
+              </w:rPr>
+            </w:pPr>
+            <w:r>
+              <w:rPr>
+                <w:sz w:val="24"/>
+                <w:szCs w:val="24"/>
+              </w:rPr>
+              <w:t>Program Crashes with Null Pointer Exception</w:t>
+            </w:r>
+          </w:p>
+        </w:tc>
+        <w:tc>
+          <w:tcPr>
+            <w:tcW w:w="2572" w:type="dxa"/>
+          </w:tcPr>
+          <w:p>
+            <w:pPr>
+              <w:rPr>
+                <w:sz w:val="24"/>
+                <w:szCs w:val="24"/>
+              </w:rPr>
+            </w:pPr>
+            <w:r>
+              <w:rPr>
+                <w:sz w:val="24"/>
+                <w:szCs w:val="24"/>
+              </w:rPr>
+              <w:t xml:space="preserve">Can’t Fix it </w:t>
+            </w:r>
+            <w:r>
+              <w:rPr>
+                <w:sz w:val="24"/>
+                <w:szCs w:val="24"/>
+              </w:rPr>
+              <w:sym w:font="Wingdings" w:char="F04C"/>
+            </w:r>
+            <w:r>
+              <w:rPr>
+                <w:sz w:val="24"/>
+                <w:szCs w:val="24"/>
+              </w:rPr>
+              <w:t xml:space="preserve"> </w:t>
+            </w:r>
+          </w:p>
+        </w:tc>
+      </w:tr>
+      <w:tr>
+        <w:trPr>
+          <w:trHeight w:val="334"/>
+        </w:trPr>
+        <w:tc>
+          <w:tcPr>
+            <w:tcW w:w="1235" w:type="dxa"/>
+          </w:tcPr>
+          <w:p>
+            <w:pPr>
+              <w:rPr>
+                <w:sz w:val="24"/>
+                <w:szCs w:val="24"/>
+              </w:rPr>
+            </w:pPr>
+            <w:r>
+              <w:t>2.</w:t>
+            </w:r>
+          </w:p>
+        </w:tc>
+        <w:tc>
+          <w:tcPr>
+            <w:tcW w:w="2799" w:type="dxa"/>
+          </w:tcPr>
+          <w:p>
+            <w:pPr>
+              <w:rPr>
+                <w:sz w:val="24"/>
+                <w:szCs w:val="24"/>
+              </w:rPr>
+            </w:pPr>
+            <w:r>
+              <w:rPr>
+                <w:sz w:val="24"/>
+                <w:szCs w:val="24"/>
+              </w:rPr>
+              <w:t>Main Header Images cause Null Pointer</w:t>
+            </w:r>
+          </w:p>
+        </w:tc>
+        <w:tc>
+          <w:tcPr>
+            <w:tcW w:w="2103" w:type="dxa"/>
+            <w:gridSpan w:val="2"/>
+          </w:tcPr>
+          <w:p>
+            <w:pPr>
+              <w:rPr>
+                <w:sz w:val="24"/>
+                <w:szCs w:val="24"/>
+              </w:rPr>
+            </w:pPr>
+            <w:r>
+              <w:rPr>
+                <w:sz w:val="24"/>
+                <w:szCs w:val="24"/>
+              </w:rPr>
+              <w:t>131 or so</w:t>
+            </w:r>
+          </w:p>
+        </w:tc>
+        <w:tc>
+          <w:tcPr>
+            <w:tcW w:w="4123" w:type="dxa"/>
+            <w:gridSpan w:val="2"/>
+          </w:tcPr>
+          <w:p>
+            <w:pPr>
+              <w:rPr>
+                <w:sz w:val="24"/>
+                <w:szCs w:val="24"/>
+              </w:rPr>
+            </w:pPr>
+            <w:r>
+              <w:rPr>
+                <w:sz w:val="24"/>
+                <w:szCs w:val="24"/>
+              </w:rPr>
+              <w:t>Program Loads &gt; Header Image shows which page is loaded</w:t>
+            </w:r>
+          </w:p>
+        </w:tc>
+        <w:tc>
+          <w:tcPr>
+            <w:tcW w:w="2556" w:type="dxa"/>
+            <w:gridSpan w:val="2"/>
+          </w:tcPr>
+          <w:p>
+            <w:pPr>
+              <w:rPr>
+                <w:sz w:val="24"/>
+                <w:szCs w:val="24"/>
+              </w:rPr>
+            </w:pPr>
+            <w:r>
+              <w:rPr>
+                <w:sz w:val="24"/>
+                <w:szCs w:val="24"/>
+              </w:rPr>
+              <w:t>Program Loads and shows Header Images</w:t>
+            </w:r>
+          </w:p>
+        </w:tc>
+        <w:tc>
+          <w:tcPr>
+            <w:tcW w:w="2572" w:type="dxa"/>
+          </w:tcPr>
+          <w:p>
+            <w:pPr>
+              <w:rPr>
+                <w:sz w:val="24"/>
+                <w:szCs w:val="24"/>
+              </w:rPr>
+            </w:pPr>
+            <w:r>
+              <w:rPr>
+                <w:sz w:val="24"/>
+                <w:szCs w:val="24"/>
+              </w:rPr>
+              <w:t>It fixed. I don’t know how, I don’t know why. It just works</w:t>
+            </w:r>
+          </w:p>
+        </w:tc>
+      </w:tr>
+      <w:tr>
+        <w:tc>
+          <w:tcPr>
+            <w:tcW w:w="1235" w:type="dxa"/>
+          </w:tcPr>
+          <w:p>
+            <w:pPr>
+              <w:rPr>
+                <w:sz w:val="24"/>
+                <w:szCs w:val="24"/>
+              </w:rPr>
+            </w:pPr>
+            <w:r>
+              <w:t>3</w:t>
+            </w:r>
+            <w:r>
+              <w:t>.</w:t>
+            </w:r>
+          </w:p>
+        </w:tc>
+        <w:tc>
+          <w:tcPr>
+            <w:tcW w:w="2799" w:type="dxa"/>
+          </w:tcPr>
+          <w:p>
+            <w:pPr>
+              <w:rPr>
+                <w:sz w:val="24"/>
+                <w:szCs w:val="24"/>
+              </w:rPr>
+            </w:pPr>
+            <w:r>
+              <w:rPr>
+                <w:sz w:val="24"/>
+                <w:szCs w:val="24"/>
+              </w:rPr>
+              <w:t>Compiling Jar for Final Program</w:t>
+            </w:r>
+          </w:p>
+        </w:tc>
+        <w:tc>
+          <w:tcPr>
+            <w:tcW w:w="2103" w:type="dxa"/>
+            <w:gridSpan w:val="2"/>
+          </w:tcPr>
+          <w:p>
+            <w:pPr>
+              <w:rPr>
+                <w:sz w:val="24"/>
+                <w:szCs w:val="24"/>
+              </w:rPr>
+            </w:pPr>
+            <w:r>
+              <w:rPr>
+                <w:sz w:val="24"/>
+                <w:szCs w:val="24"/>
+              </w:rPr>
+              <w:t>1</w:t>
+            </w:r>
+          </w:p>
+        </w:tc>
+        <w:tc>
+          <w:tcPr>
+            <w:tcW w:w="4123" w:type="dxa"/>
+            <w:gridSpan w:val="2"/>
+          </w:tcPr>
+          <w:p>
+            <w:pPr>
+              <w:rPr>
+                <w:sz w:val="24"/>
+                <w:szCs w:val="24"/>
+              </w:rPr>
+            </w:pPr>
+            <w:r>
+              <w:rPr>
+                <w:sz w:val="24"/>
+                <w:szCs w:val="24"/>
+              </w:rPr>
+              <w:t xml:space="preserve">Jar File compiles and Loads </w:t>
+            </w:r>
+          </w:p>
+        </w:tc>
+        <w:tc>
+          <w:tcPr>
+            <w:tcW w:w="2556" w:type="dxa"/>
+            <w:gridSpan w:val="2"/>
+          </w:tcPr>
+          <w:p>
+            <w:pPr>
+              <w:rPr>
+                <w:sz w:val="24"/>
+                <w:szCs w:val="24"/>
+              </w:rPr>
+            </w:pPr>
+            <w:r>
+              <w:rPr>
+                <w:sz w:val="24"/>
+                <w:szCs w:val="24"/>
+              </w:rPr>
+              <w:t>Jar File Compiles but doesn’t load.</w:t>
+            </w:r>
+          </w:p>
+        </w:tc>
+        <w:tc>
+          <w:tcPr>
+            <w:tcW w:w="2572" w:type="dxa"/>
+          </w:tcPr>
+          <w:p>
+            <w:pPr>
+              <w:rPr>
+                <w:sz w:val="24"/>
+                <w:szCs w:val="24"/>
+              </w:rPr>
+            </w:pPr>
+          </w:p>
+        </w:tc>
+      </w:tr>
+      <w:tr>
+        <w:tc>
+          <w:tcPr>
+            <w:tcW w:w="1235" w:type="dxa"/>
+          </w:tcPr>
+          <w:p>
+            <w:pPr>
+              <w:rPr>
+                <w:sz w:val="24"/>
+                <w:szCs w:val="24"/>
+              </w:rPr>
+            </w:pPr>
+            <w:r>
+              <w:t>4</w:t>
+            </w:r>
+            <w:r>
+              <w:t>.</w:t>
+            </w:r>
+          </w:p>
+        </w:tc>
+        <w:tc>
+          <w:tcPr>
+            <w:tcW w:w="2799" w:type="dxa"/>
+          </w:tcPr>
+          <w:p>
+            <w:pPr>
+              <w:rPr>
+                <w:sz w:val="24"/>
+                <w:szCs w:val="24"/>
+              </w:rPr>
+            </w:pPr>
+            <w:r>
+              <w:rPr>
+                <w:sz w:val="24"/>
+                <w:szCs w:val="24"/>
+              </w:rPr>
+              <w:t>Compiling Jar for Final Program</w:t>
+            </w:r>
+          </w:p>
+        </w:tc>
+        <w:tc>
+          <w:tcPr>
+            <w:tcW w:w="2103" w:type="dxa"/>
+            <w:gridSpan w:val="2"/>
+          </w:tcPr>
+          <w:p>
+            <w:pPr>
+              <w:rPr>
+                <w:sz w:val="24"/>
+                <w:szCs w:val="24"/>
+              </w:rPr>
+            </w:pPr>
+            <w:r>
+              <w:rPr>
+                <w:sz w:val="24"/>
+                <w:szCs w:val="24"/>
+              </w:rPr>
+              <w:t>2</w:t>
+            </w:r>
+          </w:p>
+        </w:tc>
+        <w:tc>
+          <w:tcPr>
+            <w:tcW w:w="4123" w:type="dxa"/>
+            <w:gridSpan w:val="2"/>
+          </w:tcPr>
+          <w:p>
+            <w:pPr>
+              <w:rPr>
+                <w:sz w:val="24"/>
+                <w:szCs w:val="24"/>
+              </w:rPr>
+            </w:pPr>
+            <w:r>
+              <w:rPr>
+                <w:sz w:val="24"/>
+                <w:szCs w:val="24"/>
+              </w:rPr>
+              <w:t xml:space="preserve">Jar file compiles and loads </w:t>
+            </w:r>
+          </w:p>
+        </w:tc>
+        <w:tc>
+          <w:tcPr>
+            <w:tcW w:w="2556" w:type="dxa"/>
+            <w:gridSpan w:val="2"/>
+          </w:tcPr>
+          <w:p>
+            <w:pPr>
+              <w:rPr>
+                <w:sz w:val="24"/>
+                <w:szCs w:val="24"/>
+              </w:rPr>
+            </w:pPr>
+            <w:r>
+              <w:rPr>
+                <w:sz w:val="24"/>
+                <w:szCs w:val="24"/>
+              </w:rPr>
+              <w:t>Jar file compiles and loads</w:t>
+            </w:r>
+            <w:r>
+              <w:rPr>
+                <w:sz w:val="24"/>
+                <w:szCs w:val="24"/>
+              </w:rPr>
+              <w:t xml:space="preserve"> and shows “No Main Manifest attribute”</w:t>
+            </w:r>
+          </w:p>
+        </w:tc>
+        <w:tc>
+          <w:tcPr>
+            <w:tcW w:w="2572" w:type="dxa"/>
+          </w:tcPr>
+          <w:p>
+            <w:pPr>
+              <w:rPr>
+                <w:sz w:val="24"/>
+                <w:szCs w:val="24"/>
+              </w:rPr>
+            </w:pPr>
+            <w:r>
+              <w:rPr>
+                <w:sz w:val="24"/>
+                <w:szCs w:val="24"/>
+              </w:rPr>
+              <w:t>Reason it wasn’t loading was due to MANIFEST.MF</w:t>
+            </w:r>
+          </w:p>
+        </w:tc>
+      </w:tr>
+      <w:tr>
+        <w:tc>
+          <w:tcPr>
+            <w:tcW w:w="1235" w:type="dxa"/>
+          </w:tcPr>
+          <w:p>
+            <w:r>
+              <w:t>5</w:t>
+            </w:r>
+          </w:p>
+        </w:tc>
+        <w:tc>
+          <w:tcPr>
+            <w:tcW w:w="2799" w:type="dxa"/>
+          </w:tcPr>
+          <w:p>
+            <w:pPr>
+              <w:rPr>
+                <w:sz w:val="24"/>
+                <w:szCs w:val="24"/>
+              </w:rPr>
+            </w:pPr>
+            <w:r>
+              <w:rPr>
+                <w:sz w:val="24"/>
+                <w:szCs w:val="24"/>
+              </w:rPr>
+              <w:t>Compiling Jar for Final Program</w:t>
+            </w:r>
+          </w:p>
+        </w:tc>
+        <w:tc>
+          <w:tcPr>
+            <w:tcW w:w="2103" w:type="dxa"/>
+            <w:gridSpan w:val="2"/>
+          </w:tcPr>
+          <w:p>
+            <w:pPr>
+              <w:rPr>
+                <w:sz w:val="24"/>
+                <w:szCs w:val="24"/>
+              </w:rPr>
+            </w:pPr>
+            <w:r>
+              <w:rPr>
+                <w:sz w:val="24"/>
+                <w:szCs w:val="24"/>
+              </w:rPr>
+              <w:t>3</w:t>
+            </w:r>
+          </w:p>
+        </w:tc>
+        <w:tc>
+          <w:tcPr>
+            <w:tcW w:w="4123" w:type="dxa"/>
+            <w:gridSpan w:val="2"/>
+          </w:tcPr>
+          <w:p>
+            <w:pPr>
+              <w:rPr>
+                <w:sz w:val="24"/>
+                <w:szCs w:val="24"/>
+              </w:rPr>
+            </w:pPr>
+            <w:r>
+              <w:rPr>
+                <w:sz w:val="24"/>
+                <w:szCs w:val="24"/>
+              </w:rPr>
+              <w:t>Jar file compiles and loads</w:t>
+            </w:r>
+          </w:p>
+        </w:tc>
+        <w:tc>
+          <w:tcPr>
+            <w:tcW w:w="2556" w:type="dxa"/>
+            <w:gridSpan w:val="2"/>
+          </w:tcPr>
+          <w:p>
+            <w:pPr>
+              <w:rPr>
+                <w:sz w:val="24"/>
+                <w:szCs w:val="24"/>
+              </w:rPr>
+            </w:pPr>
+            <w:r>
+              <w:rPr>
+                <w:sz w:val="24"/>
+                <w:szCs w:val="24"/>
+              </w:rPr>
+              <w:t>&lt; As Expected</w:t>
+            </w:r>
+          </w:p>
+        </w:tc>
+        <w:tc>
+          <w:tcPr>
+            <w:tcW w:w="2572" w:type="dxa"/>
+          </w:tcPr>
+          <w:p>
+            <w:pPr>
+              <w:rPr>
+                <w:sz w:val="24"/>
+                <w:szCs w:val="24"/>
+              </w:rPr>
+            </w:pPr>
+            <w:bookmarkStart w:id="0" w:name="_GoBack"/>
+            <w:bookmarkEnd w:id="0"/>
+          </w:p>
+        </w:tc>
+      </w:tr>
+    </w:tbl>
+    <w:p/>
+    <w:p/>
+    <w:p/>
+    <w:p/>
+    <w:p/>
+    <w:p/>
+    <w:p/>
     <w:tbl>
       <w:tblPr>
         <w:tblStyle w:val="TableGrid"/>
@@ -22,7 +1153,7 @@
       <w:tr>
         <w:tc>
           <w:tcPr>
-            <w:tcW w:w="15614" w:type="dxa"/>
+            <w:tcW w:w="15388" w:type="dxa"/>
             <w:gridSpan w:val="9"/>
             <w:shd w:val="clear" w:color="auto" w:fill="FFFFFF" w:themeFill="background1"/>
           </w:tcPr>
@@ -93,7 +1224,7 @@
       <w:tr>
         <w:tc>
           <w:tcPr>
-            <w:tcW w:w="5204" w:type="dxa"/>
+            <w:tcW w:w="5141" w:type="dxa"/>
             <w:gridSpan w:val="3"/>
             <w:shd w:val="clear" w:color="auto" w:fill="EEECE1" w:themeFill="background2"/>
           </w:tcPr>
@@ -138,7 +1269,7 @@
         </w:tc>
         <w:tc>
           <w:tcPr>
-            <w:tcW w:w="10410" w:type="dxa"/>
+            <w:tcW w:w="10247" w:type="dxa"/>
             <w:gridSpan w:val="6"/>
           </w:tcPr>
           <w:p>
@@ -172,7 +1303,7 @@
       <w:tr>
         <w:tc>
           <w:tcPr>
-            <w:tcW w:w="15614" w:type="dxa"/>
+            <w:tcW w:w="15388" w:type="dxa"/>
             <w:gridSpan w:val="9"/>
             <w:shd w:val="clear" w:color="auto" w:fill="EEECE1" w:themeFill="background2"/>
           </w:tcPr>
@@ -209,7 +1340,7 @@
       <w:tr>
         <w:tc>
           <w:tcPr>
-            <w:tcW w:w="4077" w:type="dxa"/>
+            <w:tcW w:w="4016" w:type="dxa"/>
             <w:gridSpan w:val="2"/>
             <w:shd w:val="clear" w:color="auto" w:fill="EEECE1" w:themeFill="background2"/>
           </w:tcPr>
@@ -235,7 +1366,7 @@
         </w:tc>
         <w:tc>
           <w:tcPr>
-            <w:tcW w:w="2127" w:type="dxa"/>
+            <w:tcW w:w="2111" w:type="dxa"/>
             <w:gridSpan w:val="2"/>
             <w:shd w:val="clear" w:color="auto" w:fill="EEECE1" w:themeFill="background2"/>
           </w:tcPr>
@@ -271,16 +1402,17 @@
         </w:tc>
         <w:tc>
           <w:tcPr>
-            <w:tcW w:w="3136" w:type="dxa"/>
-          </w:tcPr>
-          <w:p>
-            <w:pPr>
-              <w:rPr>
-                <w:rFonts w:ascii="Arial" w:hAnsi="Arial" w:cs="Arial"/>
-                <w:sz w:val="24"/>
-                <w:szCs w:val="24"/>
-              </w:rPr>
-            </w:pPr>
+            <w:tcW w:w="3090" w:type="dxa"/>
+          </w:tcPr>
+          <w:p>
+            <w:pPr>
+              <w:rPr>
+                <w:rFonts w:ascii="Arial" w:hAnsi="Arial" w:cs="Arial"/>
+                <w:sz w:val="24"/>
+                <w:szCs w:val="24"/>
+              </w:rPr>
+            </w:pPr>
+            <w:proofErr w:type="spellStart"/>
             <w:r>
               <w:rPr>
                 <w:rFonts w:ascii="Arial" w:hAnsi="Arial" w:cs="Arial"/>
@@ -289,6 +1421,7 @@
               </w:rPr>
               <w:t>ScotiaAirline</w:t>
             </w:r>
+            <w:proofErr w:type="spellEnd"/>
             <w:r>
               <w:rPr>
                 <w:rFonts w:ascii="Arial" w:hAnsi="Arial" w:cs="Arial"/>
@@ -301,7 +1434,7 @@
         </w:tc>
         <w:tc>
           <w:tcPr>
-            <w:tcW w:w="3137" w:type="dxa"/>
+            <w:tcW w:w="3082" w:type="dxa"/>
             <w:gridSpan w:val="2"/>
             <w:shd w:val="clear" w:color="auto" w:fill="EEECE1" w:themeFill="background2"/>
           </w:tcPr>
@@ -327,7 +1460,7 @@
         </w:tc>
         <w:tc>
           <w:tcPr>
-            <w:tcW w:w="3137" w:type="dxa"/>
+            <w:tcW w:w="3089" w:type="dxa"/>
             <w:gridSpan w:val="2"/>
           </w:tcPr>
           <w:p>
@@ -345,7 +1478,7 @@
       <w:tr>
         <w:tc>
           <w:tcPr>
-            <w:tcW w:w="1242" w:type="dxa"/>
+            <w:tcW w:w="1232" w:type="dxa"/>
             <w:shd w:val="clear" w:color="auto" w:fill="EEECE1" w:themeFill="background2"/>
           </w:tcPr>
           <w:p>
@@ -389,7 +1522,7 @@
         </w:tc>
         <w:tc>
           <w:tcPr>
-            <w:tcW w:w="2835" w:type="dxa"/>
+            <w:tcW w:w="2784" w:type="dxa"/>
             <w:shd w:val="clear" w:color="auto" w:fill="EEECE1" w:themeFill="background2"/>
           </w:tcPr>
           <w:p>
@@ -414,7 +1547,7 @@
         </w:tc>
         <w:tc>
           <w:tcPr>
-            <w:tcW w:w="2127" w:type="dxa"/>
+            <w:tcW w:w="2111" w:type="dxa"/>
             <w:gridSpan w:val="2"/>
             <w:shd w:val="clear" w:color="auto" w:fill="EEECE1" w:themeFill="background2"/>
           </w:tcPr>
@@ -440,7 +1573,7 @@
         </w:tc>
         <w:tc>
           <w:tcPr>
-            <w:tcW w:w="4204" w:type="dxa"/>
+            <w:tcW w:w="4139" w:type="dxa"/>
             <w:gridSpan w:val="2"/>
             <w:shd w:val="clear" w:color="auto" w:fill="EEECE1" w:themeFill="background2"/>
           </w:tcPr>
@@ -466,7 +1599,7 @@
         </w:tc>
         <w:tc>
           <w:tcPr>
-            <w:tcW w:w="2603" w:type="dxa"/>
+            <w:tcW w:w="2553" w:type="dxa"/>
             <w:gridSpan w:val="2"/>
             <w:shd w:val="clear" w:color="auto" w:fill="EEECE1" w:themeFill="background2"/>
           </w:tcPr>
@@ -492,7 +1625,7 @@
         </w:tc>
         <w:tc>
           <w:tcPr>
-            <w:tcW w:w="2603" w:type="dxa"/>
+            <w:tcW w:w="2569" w:type="dxa"/>
             <w:shd w:val="clear" w:color="auto" w:fill="EEECE1" w:themeFill="background2"/>
           </w:tcPr>
           <w:p>
@@ -519,7 +1652,7 @@
       <w:tr>
         <w:tc>
           <w:tcPr>
-            <w:tcW w:w="1242" w:type="dxa"/>
+            <w:tcW w:w="1232" w:type="dxa"/>
           </w:tcPr>
           <w:p>
             <w:pPr>
@@ -547,48 +1680,73 @@
         </w:tc>
         <w:tc>
           <w:tcPr>
-            <w:tcW w:w="2835" w:type="dxa"/>
-          </w:tcPr>
-          <w:p>
-            <w:pPr>
-              <w:rPr>
-                <w:sz w:val="24"/>
-                <w:szCs w:val="24"/>
-              </w:rPr>
-            </w:pPr>
-            <w:r>
-              <w:rPr>
-                <w:sz w:val="24"/>
-                <w:szCs w:val="24"/>
-              </w:rPr>
-              <w:t>To ensure program runs both gui and cli</w:t>
-            </w:r>
-          </w:p>
-        </w:tc>
-        <w:tc>
-          <w:tcPr>
-            <w:tcW w:w="2127" w:type="dxa"/>
-            <w:gridSpan w:val="2"/>
-          </w:tcPr>
-          <w:p>
-            <w:pPr>
-              <w:rPr>
-                <w:sz w:val="24"/>
-                <w:szCs w:val="24"/>
-              </w:rPr>
-            </w:pPr>
-            <w:r>
-              <w:rPr>
-                <w:sz w:val="24"/>
-                <w:szCs w:val="24"/>
-              </w:rPr>
-              <w:t>Run program on windows/linux</w:t>
-            </w:r>
-          </w:p>
-        </w:tc>
-        <w:tc>
-          <w:tcPr>
-            <w:tcW w:w="4204" w:type="dxa"/>
+            <w:tcW w:w="2784" w:type="dxa"/>
+          </w:tcPr>
+          <w:p>
+            <w:pPr>
+              <w:rPr>
+                <w:sz w:val="24"/>
+                <w:szCs w:val="24"/>
+              </w:rPr>
+            </w:pPr>
+            <w:r>
+              <w:rPr>
+                <w:sz w:val="24"/>
+                <w:szCs w:val="24"/>
+              </w:rPr>
+              <w:t xml:space="preserve">To ensure program runs both </w:t>
+            </w:r>
+            <w:proofErr w:type="spellStart"/>
+            <w:r>
+              <w:rPr>
+                <w:sz w:val="24"/>
+                <w:szCs w:val="24"/>
+              </w:rPr>
+              <w:t>gui</w:t>
+            </w:r>
+            <w:proofErr w:type="spellEnd"/>
+            <w:r>
+              <w:rPr>
+                <w:sz w:val="24"/>
+                <w:szCs w:val="24"/>
+              </w:rPr>
+              <w:t xml:space="preserve"> and cli</w:t>
+            </w:r>
+          </w:p>
+        </w:tc>
+        <w:tc>
+          <w:tcPr>
+            <w:tcW w:w="2111" w:type="dxa"/>
+            <w:gridSpan w:val="2"/>
+          </w:tcPr>
+          <w:p>
+            <w:pPr>
+              <w:rPr>
+                <w:sz w:val="24"/>
+                <w:szCs w:val="24"/>
+              </w:rPr>
+            </w:pPr>
+            <w:r>
+              <w:rPr>
+                <w:sz w:val="24"/>
+                <w:szCs w:val="24"/>
+              </w:rPr>
+              <w:t>Run program on windows/</w:t>
+            </w:r>
+            <w:proofErr w:type="spellStart"/>
+            <w:r>
+              <w:rPr>
+                <w:sz w:val="24"/>
+                <w:szCs w:val="24"/>
+              </w:rPr>
+              <w:t>linux</w:t>
+            </w:r>
+            <w:proofErr w:type="spellEnd"/>
+          </w:p>
+        </w:tc>
+        <w:tc>
+          <w:tcPr>
+            <w:tcW w:w="4139" w:type="dxa"/>
             <w:gridSpan w:val="2"/>
           </w:tcPr>
           <w:p>
@@ -624,7 +1782,7 @@
         </w:tc>
         <w:tc>
           <w:tcPr>
-            <w:tcW w:w="2603" w:type="dxa"/>
+            <w:tcW w:w="2553" w:type="dxa"/>
             <w:gridSpan w:val="2"/>
           </w:tcPr>
           <w:p>
@@ -652,7 +1810,7 @@
         </w:tc>
         <w:tc>
           <w:tcPr>
-            <w:tcW w:w="2603" w:type="dxa"/>
+            <w:tcW w:w="2569" w:type="dxa"/>
           </w:tcPr>
           <w:p>
             <w:pPr>
@@ -674,7 +1832,7 @@
       <w:tr>
         <w:tc>
           <w:tcPr>
-            <w:tcW w:w="1242" w:type="dxa"/>
+            <w:tcW w:w="1232" w:type="dxa"/>
           </w:tcPr>
           <w:p>
             <w:pPr>
@@ -702,7 +1860,7 @@
         </w:tc>
         <w:tc>
           <w:tcPr>
-            <w:tcW w:w="2835" w:type="dxa"/>
+            <w:tcW w:w="2784" w:type="dxa"/>
           </w:tcPr>
           <w:p>
             <w:pPr>
@@ -722,7 +1880,7 @@
         </w:tc>
         <w:tc>
           <w:tcPr>
-            <w:tcW w:w="2127" w:type="dxa"/>
+            <w:tcW w:w="2111" w:type="dxa"/>
             <w:gridSpan w:val="2"/>
           </w:tcPr>
           <w:p>
@@ -743,7 +1901,7 @@
         </w:tc>
         <w:tc>
           <w:tcPr>
-            <w:tcW w:w="4204" w:type="dxa"/>
+            <w:tcW w:w="4139" w:type="dxa"/>
             <w:gridSpan w:val="2"/>
           </w:tcPr>
           <w:p>
@@ -771,7 +1929,7 @@
         </w:tc>
         <w:tc>
           <w:tcPr>
-            <w:tcW w:w="2603" w:type="dxa"/>
+            <w:tcW w:w="2553" w:type="dxa"/>
             <w:gridSpan w:val="2"/>
           </w:tcPr>
           <w:p>
@@ -792,7 +1950,7 @@
         </w:tc>
         <w:tc>
           <w:tcPr>
-            <w:tcW w:w="2603" w:type="dxa"/>
+            <w:tcW w:w="2569" w:type="dxa"/>
           </w:tcPr>
           <w:p>
             <w:pPr>
@@ -807,83 +1965,83 @@
       <w:tr>
         <w:tc>
           <w:tcPr>
-            <w:tcW w:w="1242" w:type="dxa"/>
-          </w:tcPr>
-          <w:p>
-            <w:pPr>
-              <w:rPr>
-                <w:sz w:val="24"/>
-                <w:szCs w:val="24"/>
-              </w:rPr>
-            </w:pPr>
-          </w:p>
-          <w:p>
-            <w:pPr>
-              <w:rPr>
-                <w:sz w:val="24"/>
-                <w:szCs w:val="24"/>
-              </w:rPr>
-            </w:pPr>
-          </w:p>
-        </w:tc>
-        <w:tc>
-          <w:tcPr>
-            <w:tcW w:w="2835" w:type="dxa"/>
-          </w:tcPr>
-          <w:p>
-            <w:pPr>
-              <w:rPr>
-                <w:sz w:val="24"/>
-                <w:szCs w:val="24"/>
-              </w:rPr>
-            </w:pPr>
-          </w:p>
-        </w:tc>
-        <w:tc>
-          <w:tcPr>
-            <w:tcW w:w="2127" w:type="dxa"/>
-            <w:gridSpan w:val="2"/>
-          </w:tcPr>
-          <w:p>
-            <w:pPr>
-              <w:rPr>
-                <w:sz w:val="24"/>
-                <w:szCs w:val="24"/>
-              </w:rPr>
-            </w:pPr>
-          </w:p>
-        </w:tc>
-        <w:tc>
-          <w:tcPr>
-            <w:tcW w:w="4204" w:type="dxa"/>
-            <w:gridSpan w:val="2"/>
-          </w:tcPr>
-          <w:p>
-            <w:pPr>
-              <w:rPr>
-                <w:sz w:val="24"/>
-                <w:szCs w:val="24"/>
-              </w:rPr>
-            </w:pPr>
-          </w:p>
-        </w:tc>
-        <w:tc>
-          <w:tcPr>
-            <w:tcW w:w="2603" w:type="dxa"/>
-            <w:gridSpan w:val="2"/>
-          </w:tcPr>
-          <w:p>
-            <w:pPr>
-              <w:rPr>
-                <w:sz w:val="24"/>
-                <w:szCs w:val="24"/>
-              </w:rPr>
-            </w:pPr>
-          </w:p>
-        </w:tc>
-        <w:tc>
-          <w:tcPr>
-            <w:tcW w:w="2603" w:type="dxa"/>
+            <w:tcW w:w="1232" w:type="dxa"/>
+          </w:tcPr>
+          <w:p>
+            <w:pPr>
+              <w:rPr>
+                <w:sz w:val="24"/>
+                <w:szCs w:val="24"/>
+              </w:rPr>
+            </w:pPr>
+          </w:p>
+          <w:p>
+            <w:pPr>
+              <w:rPr>
+                <w:sz w:val="24"/>
+                <w:szCs w:val="24"/>
+              </w:rPr>
+            </w:pPr>
+          </w:p>
+        </w:tc>
+        <w:tc>
+          <w:tcPr>
+            <w:tcW w:w="2784" w:type="dxa"/>
+          </w:tcPr>
+          <w:p>
+            <w:pPr>
+              <w:rPr>
+                <w:sz w:val="24"/>
+                <w:szCs w:val="24"/>
+              </w:rPr>
+            </w:pPr>
+          </w:p>
+        </w:tc>
+        <w:tc>
+          <w:tcPr>
+            <w:tcW w:w="2111" w:type="dxa"/>
+            <w:gridSpan w:val="2"/>
+          </w:tcPr>
+          <w:p>
+            <w:pPr>
+              <w:rPr>
+                <w:sz w:val="24"/>
+                <w:szCs w:val="24"/>
+              </w:rPr>
+            </w:pPr>
+          </w:p>
+        </w:tc>
+        <w:tc>
+          <w:tcPr>
+            <w:tcW w:w="4139" w:type="dxa"/>
+            <w:gridSpan w:val="2"/>
+          </w:tcPr>
+          <w:p>
+            <w:pPr>
+              <w:rPr>
+                <w:sz w:val="24"/>
+                <w:szCs w:val="24"/>
+              </w:rPr>
+            </w:pPr>
+          </w:p>
+        </w:tc>
+        <w:tc>
+          <w:tcPr>
+            <w:tcW w:w="2553" w:type="dxa"/>
+            <w:gridSpan w:val="2"/>
+          </w:tcPr>
+          <w:p>
+            <w:pPr>
+              <w:rPr>
+                <w:sz w:val="24"/>
+                <w:szCs w:val="24"/>
+              </w:rPr>
+            </w:pPr>
+          </w:p>
+        </w:tc>
+        <w:tc>
+          <w:tcPr>
+            <w:tcW w:w="2569" w:type="dxa"/>
           </w:tcPr>
           <w:p>
             <w:pPr>
@@ -898,83 +2056,83 @@
       <w:tr>
         <w:tc>
           <w:tcPr>
-            <w:tcW w:w="1242" w:type="dxa"/>
-          </w:tcPr>
-          <w:p>
-            <w:pPr>
-              <w:rPr>
-                <w:sz w:val="24"/>
-                <w:szCs w:val="24"/>
-              </w:rPr>
-            </w:pPr>
-          </w:p>
-          <w:p>
-            <w:pPr>
-              <w:rPr>
-                <w:sz w:val="24"/>
-                <w:szCs w:val="24"/>
-              </w:rPr>
-            </w:pPr>
-          </w:p>
-        </w:tc>
-        <w:tc>
-          <w:tcPr>
-            <w:tcW w:w="2835" w:type="dxa"/>
-          </w:tcPr>
-          <w:p>
-            <w:pPr>
-              <w:rPr>
-                <w:sz w:val="24"/>
-                <w:szCs w:val="24"/>
-              </w:rPr>
-            </w:pPr>
-          </w:p>
-        </w:tc>
-        <w:tc>
-          <w:tcPr>
-            <w:tcW w:w="2127" w:type="dxa"/>
-            <w:gridSpan w:val="2"/>
-          </w:tcPr>
-          <w:p>
-            <w:pPr>
-              <w:rPr>
-                <w:sz w:val="24"/>
-                <w:szCs w:val="24"/>
-              </w:rPr>
-            </w:pPr>
-          </w:p>
-        </w:tc>
-        <w:tc>
-          <w:tcPr>
-            <w:tcW w:w="4204" w:type="dxa"/>
-            <w:gridSpan w:val="2"/>
-          </w:tcPr>
-          <w:p>
-            <w:pPr>
-              <w:rPr>
-                <w:sz w:val="24"/>
-                <w:szCs w:val="24"/>
-              </w:rPr>
-            </w:pPr>
-          </w:p>
-        </w:tc>
-        <w:tc>
-          <w:tcPr>
-            <w:tcW w:w="2603" w:type="dxa"/>
-            <w:gridSpan w:val="2"/>
-          </w:tcPr>
-          <w:p>
-            <w:pPr>
-              <w:rPr>
-                <w:sz w:val="24"/>
-                <w:szCs w:val="24"/>
-              </w:rPr>
-            </w:pPr>
-          </w:p>
-        </w:tc>
-        <w:tc>
-          <w:tcPr>
-            <w:tcW w:w="2603" w:type="dxa"/>
+            <w:tcW w:w="1232" w:type="dxa"/>
+          </w:tcPr>
+          <w:p>
+            <w:pPr>
+              <w:rPr>
+                <w:sz w:val="24"/>
+                <w:szCs w:val="24"/>
+              </w:rPr>
+            </w:pPr>
+          </w:p>
+          <w:p>
+            <w:pPr>
+              <w:rPr>
+                <w:sz w:val="24"/>
+                <w:szCs w:val="24"/>
+              </w:rPr>
+            </w:pPr>
+          </w:p>
+        </w:tc>
+        <w:tc>
+          <w:tcPr>
+            <w:tcW w:w="2784" w:type="dxa"/>
+          </w:tcPr>
+          <w:p>
+            <w:pPr>
+              <w:rPr>
+                <w:sz w:val="24"/>
+                <w:szCs w:val="24"/>
+              </w:rPr>
+            </w:pPr>
+          </w:p>
+        </w:tc>
+        <w:tc>
+          <w:tcPr>
+            <w:tcW w:w="2111" w:type="dxa"/>
+            <w:gridSpan w:val="2"/>
+          </w:tcPr>
+          <w:p>
+            <w:pPr>
+              <w:rPr>
+                <w:sz w:val="24"/>
+                <w:szCs w:val="24"/>
+              </w:rPr>
+            </w:pPr>
+          </w:p>
+        </w:tc>
+        <w:tc>
+          <w:tcPr>
+            <w:tcW w:w="4139" w:type="dxa"/>
+            <w:gridSpan w:val="2"/>
+          </w:tcPr>
+          <w:p>
+            <w:pPr>
+              <w:rPr>
+                <w:sz w:val="24"/>
+                <w:szCs w:val="24"/>
+              </w:rPr>
+            </w:pPr>
+          </w:p>
+        </w:tc>
+        <w:tc>
+          <w:tcPr>
+            <w:tcW w:w="2553" w:type="dxa"/>
+            <w:gridSpan w:val="2"/>
+          </w:tcPr>
+          <w:p>
+            <w:pPr>
+              <w:rPr>
+                <w:sz w:val="24"/>
+                <w:szCs w:val="24"/>
+              </w:rPr>
+            </w:pPr>
+          </w:p>
+        </w:tc>
+        <w:tc>
+          <w:tcPr>
+            <w:tcW w:w="2569" w:type="dxa"/>
           </w:tcPr>
           <w:p>
             <w:pPr>
@@ -989,83 +2147,83 @@
       <w:tr>
         <w:tc>
           <w:tcPr>
-            <w:tcW w:w="1242" w:type="dxa"/>
-          </w:tcPr>
-          <w:p>
-            <w:pPr>
-              <w:rPr>
-                <w:sz w:val="24"/>
-                <w:szCs w:val="24"/>
-              </w:rPr>
-            </w:pPr>
-          </w:p>
-          <w:p>
-            <w:pPr>
-              <w:rPr>
-                <w:sz w:val="24"/>
-                <w:szCs w:val="24"/>
-              </w:rPr>
-            </w:pPr>
-          </w:p>
-        </w:tc>
-        <w:tc>
-          <w:tcPr>
-            <w:tcW w:w="2835" w:type="dxa"/>
-          </w:tcPr>
-          <w:p>
-            <w:pPr>
-              <w:rPr>
-                <w:sz w:val="24"/>
-                <w:szCs w:val="24"/>
-              </w:rPr>
-            </w:pPr>
-          </w:p>
-        </w:tc>
-        <w:tc>
-          <w:tcPr>
-            <w:tcW w:w="2127" w:type="dxa"/>
-            <w:gridSpan w:val="2"/>
-          </w:tcPr>
-          <w:p>
-            <w:pPr>
-              <w:rPr>
-                <w:sz w:val="24"/>
-                <w:szCs w:val="24"/>
-              </w:rPr>
-            </w:pPr>
-          </w:p>
-        </w:tc>
-        <w:tc>
-          <w:tcPr>
-            <w:tcW w:w="4204" w:type="dxa"/>
-            <w:gridSpan w:val="2"/>
-          </w:tcPr>
-          <w:p>
-            <w:pPr>
-              <w:rPr>
-                <w:sz w:val="24"/>
-                <w:szCs w:val="24"/>
-              </w:rPr>
-            </w:pPr>
-          </w:p>
-        </w:tc>
-        <w:tc>
-          <w:tcPr>
-            <w:tcW w:w="2603" w:type="dxa"/>
-            <w:gridSpan w:val="2"/>
-          </w:tcPr>
-          <w:p>
-            <w:pPr>
-              <w:rPr>
-                <w:sz w:val="24"/>
-                <w:szCs w:val="24"/>
-              </w:rPr>
-            </w:pPr>
-          </w:p>
-        </w:tc>
-        <w:tc>
-          <w:tcPr>
-            <w:tcW w:w="2603" w:type="dxa"/>
+            <w:tcW w:w="1232" w:type="dxa"/>
+          </w:tcPr>
+          <w:p>
+            <w:pPr>
+              <w:rPr>
+                <w:sz w:val="24"/>
+                <w:szCs w:val="24"/>
+              </w:rPr>
+            </w:pPr>
+          </w:p>
+          <w:p>
+            <w:pPr>
+              <w:rPr>
+                <w:sz w:val="24"/>
+                <w:szCs w:val="24"/>
+              </w:rPr>
+            </w:pPr>
+          </w:p>
+        </w:tc>
+        <w:tc>
+          <w:tcPr>
+            <w:tcW w:w="2784" w:type="dxa"/>
+          </w:tcPr>
+          <w:p>
+            <w:pPr>
+              <w:rPr>
+                <w:sz w:val="24"/>
+                <w:szCs w:val="24"/>
+              </w:rPr>
+            </w:pPr>
+          </w:p>
+        </w:tc>
+        <w:tc>
+          <w:tcPr>
+            <w:tcW w:w="2111" w:type="dxa"/>
+            <w:gridSpan w:val="2"/>
+          </w:tcPr>
+          <w:p>
+            <w:pPr>
+              <w:rPr>
+                <w:sz w:val="24"/>
+                <w:szCs w:val="24"/>
+              </w:rPr>
+            </w:pPr>
+          </w:p>
+        </w:tc>
+        <w:tc>
+          <w:tcPr>
+            <w:tcW w:w="4139" w:type="dxa"/>
+            <w:gridSpan w:val="2"/>
+          </w:tcPr>
+          <w:p>
+            <w:pPr>
+              <w:rPr>
+                <w:sz w:val="24"/>
+                <w:szCs w:val="24"/>
+              </w:rPr>
+            </w:pPr>
+          </w:p>
+        </w:tc>
+        <w:tc>
+          <w:tcPr>
+            <w:tcW w:w="2553" w:type="dxa"/>
+            <w:gridSpan w:val="2"/>
+          </w:tcPr>
+          <w:p>
+            <w:pPr>
+              <w:rPr>
+                <w:sz w:val="24"/>
+                <w:szCs w:val="24"/>
+              </w:rPr>
+            </w:pPr>
+          </w:p>
+        </w:tc>
+        <w:tc>
+          <w:tcPr>
+            <w:tcW w:w="2569" w:type="dxa"/>
           </w:tcPr>
           <w:p>
             <w:pPr>
@@ -1157,7 +2315,6 @@
                 <w:szCs w:val="24"/>
                 <w:lang w:eastAsia="en-GB"/>
               </w:rPr>
-              <w:lastRenderedPageBreak/>
               <w:drawing>
                 <wp:inline distT="0" distB="0" distL="0" distR="0" wp14:anchorId="098A92D4" wp14:editId="242F96B9">
                   <wp:extent cx="3666490" cy="866775"/>
@@ -2498,12 +3655,21 @@
               </w:rPr>
               <w:t xml:space="preserve">‘added </w:t>
             </w:r>
-            <w:r>
-              <w:rPr>
-                <w:sz w:val="24"/>
-                <w:szCs w:val="24"/>
-              </w:rPr>
-              <w:t>System.exit(0);</w:t>
+            <w:proofErr w:type="spellStart"/>
+            <w:r>
+              <w:rPr>
+                <w:sz w:val="24"/>
+                <w:szCs w:val="24"/>
+              </w:rPr>
+              <w:t>System.exit</w:t>
+            </w:r>
+            <w:proofErr w:type="spellEnd"/>
+            <w:r>
+              <w:rPr>
+                <w:sz w:val="24"/>
+                <w:szCs w:val="24"/>
+              </w:rPr>
+              <w:t>(0);</w:t>
             </w:r>
             <w:r>
               <w:rPr>
@@ -2680,8 +3846,6 @@
               </w:rPr>
               <w:t xml:space="preserve"> on Statement</w:t>
             </w:r>
-            <w:bookmarkStart w:id="0" w:name="_GoBack"/>
-            <w:bookmarkEnd w:id="0"/>
           </w:p>
         </w:tc>
       </w:tr>
@@ -2774,6 +3938,7 @@
               </w:rPr>
               <w:t xml:space="preserve">Execute </w:t>
             </w:r>
+            <w:proofErr w:type="spellStart"/>
             <w:r>
               <w:rPr>
                 <w:sz w:val="24"/>
@@ -2781,6 +3946,7 @@
               </w:rPr>
               <w:t>SavePassengersToDB</w:t>
             </w:r>
+            <w:proofErr w:type="spellEnd"/>
             <w:r>
               <w:rPr>
                 <w:sz w:val="24"/>
@@ -2788,6 +3954,7 @@
               </w:rPr>
               <w:t xml:space="preserve"> | </w:t>
             </w:r>
+            <w:proofErr w:type="spellStart"/>
             <w:r>
               <w:rPr>
                 <w:sz w:val="24"/>
@@ -2809,6 +3976,7 @@
               </w:rPr>
               <w:t>ToDB</w:t>
             </w:r>
+            <w:proofErr w:type="spellEnd"/>
           </w:p>
         </w:tc>
         <w:tc>
@@ -3858,6 +5026,7 @@
               </w:rPr>
             </w:pPr>
             <w:r>
+              <w:lastRenderedPageBreak/>
               <w:t>6.1</w:t>
             </w:r>
           </w:p>
@@ -4604,6 +5773,7 @@
               </w:rPr>
             </w:pPr>
             <w:r>
+              <w:lastRenderedPageBreak/>
               <w:t>9.2</w:t>
             </w:r>
           </w:p>
@@ -4747,7 +5917,15 @@
               </w:rPr>
             </w:pPr>
             <w:r>
-              <w:t>Booking menu, select flight SA236, make reservation, seat number 1B, name Todd click business, enter Dean Inc as business click submit</w:t>
+              <w:t xml:space="preserve">Booking menu, select flight SA236, make reservation, seat number 1B, name Todd click business, enter Dean </w:t>
+            </w:r>
+            <w:proofErr w:type="spellStart"/>
+            <w:r>
+              <w:t>Inc</w:t>
+            </w:r>
+            <w:proofErr w:type="spellEnd"/>
+            <w:r>
+              <w:t xml:space="preserve"> as business click submit</w:t>
             </w:r>
           </w:p>
         </w:tc>
@@ -5097,7 +6275,11 @@
           </w:tcPr>
           <w:p>
             <w:r>
-              <w:t>Booking menu, select flight SA235, make reservation, seat number 1A, name Dean click local, enter Dean Island as island click submit</w:t>
+              <w:t xml:space="preserve">Booking menu, select flight SA235, make reservation, seat number 1A, name Dean click local, enter Dean </w:t>
+            </w:r>
+            <w:r>
+              <w:lastRenderedPageBreak/>
+              <w:t>Island as island click submit</w:t>
             </w:r>
           </w:p>
         </w:tc>
@@ -5108,6 +6290,7 @@
           </w:tcPr>
           <w:p>
             <w:r>
+              <w:lastRenderedPageBreak/>
               <w:t>Output Popup showing seat 1A reserved by Dean</w:t>
             </w:r>
           </w:p>
@@ -5331,7 +6514,15 @@
           </w:tcPr>
           <w:p>
             <w:r>
-              <w:t>Booking menu, select flight SA235, make reservation, seat number 1B, name Todd click Business, enter Dean Inc as business click submit</w:t>
+              <w:t xml:space="preserve">Booking menu, select flight SA235, make reservation, seat number 1B, name Todd click Business, enter Dean </w:t>
+            </w:r>
+            <w:proofErr w:type="spellStart"/>
+            <w:r>
+              <w:t>Inc</w:t>
+            </w:r>
+            <w:proofErr w:type="spellEnd"/>
+            <w:r>
+              <w:t xml:space="preserve"> as business click submit</w:t>
             </w:r>
           </w:p>
         </w:tc>
@@ -5541,6 +6732,7 @@
           </w:tcPr>
           <w:p>
             <w:r>
+              <w:lastRenderedPageBreak/>
               <w:t>14.1</w:t>
             </w:r>
           </w:p>
@@ -6009,6 +7201,7 @@
           </w:tcPr>
           <w:p>
             <w:r>
+              <w:lastRenderedPageBreak/>
               <w:t>16.1</w:t>
             </w:r>
           </w:p>
@@ -6487,6 +7680,7 @@
           </w:tcPr>
           <w:p>
             <w:r>
+              <w:lastRenderedPageBreak/>
               <w:t>18.1</w:t>
             </w:r>
           </w:p>
@@ -6956,6 +8150,7 @@
           </w:tcPr>
           <w:p>
             <w:r>
+              <w:lastRenderedPageBreak/>
               <w:t>20.1</w:t>
             </w:r>
           </w:p>
@@ -7415,6 +8610,14 @@
         </w:tc>
       </w:tr>
     </w:tbl>
+    <w:p>
+      <w:pPr>
+        <w:rPr>
+          <w:sz w:val="24"/>
+          <w:szCs w:val="24"/>
+        </w:rPr>
+      </w:pPr>
+    </w:p>
     <w:p>
       <w:pPr>
         <w:rPr>
@@ -8603,10 +9806,15 @@
               </w:rPr>
             </w:pPr>
             <w:r>
+              <w:lastRenderedPageBreak/>
               <w:t>To ensure</w:t>
             </w:r>
             <w:r>
-              <w:t xml:space="preserve"> changing flight status to Flight Closed modifies the View Flight Details page view</w:t>
+              <w:t xml:space="preserve"> changing flight status to Flight Closed </w:t>
+            </w:r>
+            <w:r>
+              <w:lastRenderedPageBreak/>
+              <w:t>modifies the View Flight Details page view</w:t>
             </w:r>
           </w:p>
         </w:tc>
@@ -8623,13 +9831,21 @@
               </w:rPr>
             </w:pPr>
             <w:r>
+              <w:lastRenderedPageBreak/>
               <w:t xml:space="preserve">Change flight status </w:t>
             </w:r>
             <w:r>
               <w:t xml:space="preserve">DeanAir1337 </w:t>
             </w:r>
             <w:r>
-              <w:t xml:space="preserve">to closed. View flight status </w:t>
+              <w:t xml:space="preserve">to </w:t>
+            </w:r>
+            <w:r>
+              <w:lastRenderedPageBreak/>
+              <w:t>closed</w:t>
+            </w:r>
+            <w:r>
+              <w:t xml:space="preserve">. View flight status </w:t>
             </w:r>
             <w:r>
               <w:t>DeanAir1337</w:t>
@@ -8649,6 +9865,7 @@
               </w:rPr>
             </w:pPr>
             <w:r>
+              <w:lastRenderedPageBreak/>
               <w:t>Status is closed</w:t>
             </w:r>
           </w:p>
@@ -9906,7 +11123,7 @@
 </file>
 
 <file path=customXml/itemProps1.xml><?xml version="1.0" encoding="utf-8"?>
-<ds:datastoreItem xmlns:ds="http://schemas.openxmlformats.org/officeDocument/2006/customXml" ds:itemID="{738C6188-775B-4D40-A30A-B00C36F9F0AE}">
+<ds:datastoreItem xmlns:ds="http://schemas.openxmlformats.org/officeDocument/2006/customXml" ds:itemID="{ACABFD7B-72BD-4824-924F-85144605A5A8}">
   <ds:schemaRefs>
     <ds:schemaRef ds:uri="http://schemas.openxmlformats.org/officeDocument/2006/bibliography"/>
   </ds:schemaRefs>

</xml_diff>